<commit_message>
Iamcardio ver rebuild cd 2
content tc v2
</commit_message>
<xml_diff>
--- a/Content/Health/AHA e-Cigarette Policy Reveals How Additional Caution Is Necessary While Using These Devices to Stop Smoking.docx
+++ b/Content/Health/AHA e-Cigarette Policy Reveals How Additional Caution Is Necessary While Using These Devices to Stop Smoking.docx
@@ -26,7 +26,119 @@
           <w:szCs w:val="48"/>
           <w:lang w:bidi="ar-SA"/>
         </w:rPr>
-        <w:t>American Heart Association’s e-Cigarette Policy Sheds Light on Additional Caution to Take When Using Them to Quit Smoking</w:t>
+        <w:t xml:space="preserve">AHA </w:t>
+      </w:r>
+      <w:proofErr w:type="spellStart"/>
+      <w:r>
+        <w:rPr>
+          <w:rFonts w:ascii="Helvetica" w:eastAsia="Times New Roman" w:hAnsi="Helvetica"/>
+          <w:color w:val="CF4947"/>
+          <w:kern w:val="36"/>
+          <w:sz w:val="48"/>
+          <w:szCs w:val="48"/>
+          <w:lang w:bidi="ar-SA"/>
+        </w:rPr>
+        <w:t>eCIGARRETTE</w:t>
+      </w:r>
+      <w:proofErr w:type="spellEnd"/>
+      <w:r>
+        <w:rPr>
+          <w:rFonts w:ascii="Helvetica" w:eastAsia="Times New Roman" w:hAnsi="Helvetica"/>
+          <w:color w:val="CF4947"/>
+          <w:kern w:val="36"/>
+          <w:sz w:val="48"/>
+          <w:szCs w:val="48"/>
+          <w:lang w:bidi="ar-SA"/>
+        </w:rPr>
+        <w:t xml:space="preserve"> Policy Reveals How </w:t>
+      </w:r>
+      <w:r>
+        <w:rPr>
+          <w:rFonts w:ascii="Helvetica" w:eastAsia="Times New Roman" w:hAnsi="Helvetica"/>
+          <w:color w:val="CF4947"/>
+          <w:kern w:val="36"/>
+          <w:sz w:val="48"/>
+          <w:szCs w:val="48"/>
+          <w:lang w:bidi="ar-SA"/>
+        </w:rPr>
+        <w:t>ADDITIONAL</w:t>
+      </w:r>
+      <w:r>
+        <w:rPr>
+          <w:rFonts w:ascii="Helvetica" w:eastAsia="Times New Roman" w:hAnsi="Helvetica"/>
+          <w:color w:val="CF4947"/>
+          <w:kern w:val="36"/>
+          <w:sz w:val="48"/>
+          <w:szCs w:val="48"/>
+          <w:lang w:bidi="ar-SA"/>
+        </w:rPr>
+        <w:t xml:space="preserve"> </w:t>
+      </w:r>
+      <w:r>
+        <w:rPr>
+          <w:rFonts w:ascii="Helvetica" w:eastAsia="Times New Roman" w:hAnsi="Helvetica"/>
+          <w:color w:val="CF4947"/>
+          <w:kern w:val="36"/>
+          <w:sz w:val="48"/>
+          <w:szCs w:val="48"/>
+          <w:lang w:bidi="ar-SA"/>
+        </w:rPr>
+        <w:t>CAUTION</w:t>
+      </w:r>
+      <w:r>
+        <w:rPr>
+          <w:rFonts w:ascii="Helvetica" w:eastAsia="Times New Roman" w:hAnsi="Helvetica"/>
+          <w:color w:val="CF4947"/>
+          <w:kern w:val="36"/>
+          <w:sz w:val="48"/>
+          <w:szCs w:val="48"/>
+          <w:lang w:bidi="ar-SA"/>
+        </w:rPr>
+        <w:t xml:space="preserve"> Is </w:t>
+      </w:r>
+      <w:r>
+        <w:rPr>
+          <w:rFonts w:ascii="Helvetica" w:eastAsia="Times New Roman" w:hAnsi="Helvetica"/>
+          <w:color w:val="CF4947"/>
+          <w:kern w:val="36"/>
+          <w:sz w:val="48"/>
+          <w:szCs w:val="48"/>
+          <w:lang w:bidi="ar-SA"/>
+        </w:rPr>
+        <w:t>NECESSARY</w:t>
+      </w:r>
+      <w:r>
+        <w:rPr>
+          <w:rFonts w:ascii="Helvetica" w:eastAsia="Times New Roman" w:hAnsi="Helvetica"/>
+          <w:color w:val="CF4947"/>
+          <w:kern w:val="36"/>
+          <w:sz w:val="48"/>
+          <w:szCs w:val="48"/>
+          <w:lang w:bidi="ar-SA"/>
+        </w:rPr>
+        <w:t xml:space="preserve"> While Using These Devices to </w:t>
+      </w:r>
+      <w:r>
+        <w:rPr>
+          <w:rFonts w:ascii="Helvetica" w:eastAsia="Times New Roman" w:hAnsi="Helvetica"/>
+          <w:color w:val="CF4947"/>
+          <w:kern w:val="36"/>
+          <w:sz w:val="48"/>
+          <w:szCs w:val="48"/>
+          <w:lang w:bidi="ar-SA"/>
+        </w:rPr>
+        <w:t>STOP</w:t>
+      </w:r>
+      <w:r>
+        <w:rPr>
+          <w:rFonts w:ascii="Helvetica" w:eastAsia="Times New Roman" w:hAnsi="Helvetica"/>
+          <w:color w:val="CF4947"/>
+          <w:kern w:val="36"/>
+          <w:sz w:val="48"/>
+          <w:szCs w:val="48"/>
+          <w:lang w:bidi="ar-SA"/>
+        </w:rPr>
+        <w:t xml:space="preserve"> Smoking </w:t>
       </w:r>
     </w:p>
     <w:p>
@@ -257,19 +369,13 @@
         <w:ind w:firstLine="720"/>
       </w:pPr>
       <w:r>
-        <w:t>With</w:t>
-      </w:r>
-      <w:r>
-        <w:t xml:space="preserve"> the increasing popularity of electronic cigarettes, more and more smokers are using t</w:t>
-      </w:r>
-      <w:r>
-        <w:t xml:space="preserve">hem as a </w:t>
-      </w:r>
-      <w:r>
-        <w:t>means to</w:t>
-      </w:r>
-      <w:r>
-        <w:t xml:space="preserve"> quit smoking. However, the American Heart Associat</w:t>
+        <w:t xml:space="preserve">Dear </w:t>
+      </w:r>
+      <w:r>
+        <w:t>readers, with the increasing popularity of electronic cigarettes, more and more smokers are using t</w:t>
+      </w:r>
+      <w:r>
+        <w:t>hem as a device to quit smoking. However, the American Heart Associat</w:t>
       </w:r>
       <w:r>
         <w:t xml:space="preserve">ion has a special story to tell, </w:t>
@@ -303,40 +409,16 @@
         <w:ind w:firstLine="720"/>
       </w:pPr>
       <w:r>
-        <w:t xml:space="preserve">According to </w:t>
-      </w:r>
-      <w:r>
-        <w:t>Antman</w:t>
-      </w:r>
-      <w:r>
-        <w:t xml:space="preserve"> it is necessary that health care professionals</w:t>
-      </w:r>
-      <w:r>
-        <w:t>,</w:t>
-      </w:r>
-      <w:r>
-        <w:t xml:space="preserve"> </w:t>
+        <w:t xml:space="preserve">According to Antman, it is necessary that health care professionals </w:t>
       </w:r>
       <w:r>
         <w:t xml:space="preserve">while </w:t>
       </w:r>
       <w:r>
-        <w:t>counseling for tobacco quitting programs with addicts</w:t>
-      </w:r>
-      <w:r>
-        <w:t>,</w:t>
-      </w:r>
-      <w:r>
-        <w:t xml:space="preserve"> should always prioritize only the proven and approved smoking cessation options.</w:t>
-      </w:r>
-      <w:r>
-        <w:t xml:space="preserve"> Furthermore, Antman also stated that if this does not work then patients should be elaborately conveyed about the inadequate regulations and inconsistent safety of electronic cigarettes. This is because no electronic cigarette buyer is always aware what he </w:t>
-      </w:r>
-      <w:r>
-        <w:t xml:space="preserve">or she </w:t>
-      </w:r>
-      <w:r>
-        <w:t xml:space="preserve">is getting in that product. </w:t>
+        <w:t>counseling for tobacco quitting programs with addicts should always prioritize only the proven and approved smoking cessation options.</w:t>
+      </w:r>
+      <w:r>
+        <w:t xml:space="preserve"> Furthermore, Antman also stated that if this does not work then patients should be elaborately conveyed about the inadequate regulations and inconsistent safety of electronic cigarettes. This is because no electronic cigarette buyer is always aware what he is getting in that product. </w:t>
       </w:r>
     </w:p>
     <w:p>
@@ -344,37 +426,7 @@
         <w:ind w:firstLine="720"/>
       </w:pPr>
       <w:r>
-        <w:t>Having done this primarily, and after making sure that the patient has understood the risks and side effects associated with electronic cigarettes</w:t>
-      </w:r>
-      <w:r>
-        <w:t>,</w:t>
-      </w:r>
-      <w:r>
-        <w:t xml:space="preserve"> only then they can pref</w:t>
-      </w:r>
-      <w:r>
-        <w:t>er whether to use or not to use</w:t>
-      </w:r>
-      <w:r>
-        <w:t xml:space="preserve"> electronic cigarettes to quit smoking. Additionally</w:t>
-      </w:r>
-      <w:r>
-        <w:t>,</w:t>
-      </w:r>
-      <w:r>
-        <w:t xml:space="preserve"> Antman </w:t>
-      </w:r>
-      <w:r>
-        <w:t>commented</w:t>
-      </w:r>
-      <w:r>
-        <w:t xml:space="preserve"> that while using e-cigarettes patients should assume a timeframe o</w:t>
-      </w:r>
-      <w:r>
-        <w:t xml:space="preserve">r specific date during which he or </w:t>
-      </w:r>
-      <w:r>
-        <w:t xml:space="preserve">she </w:t>
+        <w:t xml:space="preserve">Having done this primarily, and after making sure that the patient has understood the risks and side effects associated with electronic cigarettes only then they can prefer whether to use or not to use, electronic cigarettes to quit smoking. Additionally Antman also said that while using e-cigarettes patients should assume a timeframe or specific date during which he/she </w:t>
       </w:r>
       <w:r>
         <w:t>could</w:t>
@@ -383,37 +435,30 @@
         <w:t xml:space="preserve"> be free from all tobacco products. </w:t>
       </w:r>
       <w:r>
-        <w:t>These guidelines were offered as</w:t>
-      </w:r>
-      <w:r>
-        <w:t xml:space="preserve"> the</w:t>
-      </w:r>
-      <w:r>
-        <w:t xml:space="preserve"> AHA is planning to restrict the use of e-cigarettes as well the combustible tobacco at one time. </w:t>
+        <w:lastRenderedPageBreak/>
+        <w:tab/>
+      </w:r>
+      <w:r>
+        <w:t xml:space="preserve">These guidelines were offered as AHA is planning to restrict the use of e-cigarettes as well the combustible tobacco at one time. </w:t>
       </w:r>
     </w:p>
     <w:p>
       <w:pPr>
         <w:ind w:firstLine="720"/>
       </w:pPr>
-      <w:r>
-        <w:lastRenderedPageBreak/>
+      <w:proofErr w:type="spellStart"/>
+      <w:r>
         <w:t>Antman</w:t>
       </w:r>
-      <w:r>
-        <w:t xml:space="preserve">, describing </w:t>
-      </w:r>
-      <w:r>
-        <w:t>the major points in the revised policy</w:t>
-      </w:r>
-      <w:r>
-        <w:t>,</w:t>
-      </w:r>
-      <w:r>
-        <w:t xml:space="preserve"> stated that </w:t>
-      </w:r>
-      <w:r>
-        <w:t>henceforward</w:t>
+      <w:proofErr w:type="spellEnd"/>
+      <w:r>
+        <w:t xml:space="preserve"> describing the major points in the revised policy </w:t>
+      </w:r>
+      <w:r>
+        <w:t xml:space="preserve">statement stated that </w:t>
+      </w:r>
+      <w:r>
+        <w:t>henceforth</w:t>
       </w:r>
       <w:r>
         <w:t xml:space="preserve"> e-cigarettes </w:t>
@@ -422,25 +467,7 @@
         <w:t>would</w:t>
       </w:r>
       <w:r>
-        <w:t xml:space="preserve"> be treated and regulated with the same norms applicable for other tobacco products. Since health ailments caused by e-cigarettes are not fully known</w:t>
-      </w:r>
-      <w:r>
-        <w:t>,</w:t>
-      </w:r>
-      <w:r>
-        <w:t xml:space="preserve"> and are capable of causing</w:t>
-      </w:r>
-      <w:r>
-        <w:t xml:space="preserve"> nicotine addiction</w:t>
-      </w:r>
-      <w:r>
-        <w:t>,</w:t>
-      </w:r>
-      <w:r>
-        <w:t xml:space="preserve"> their</w:t>
-      </w:r>
-      <w:r>
-        <w:t xml:space="preserve"> sale to minors should be strictly banned. </w:t>
+        <w:t xml:space="preserve"> be treated and regulated with the same norms applicable for other tobacco products. Since health ailments caused by e-cigarettes are not fully known and they have tendency to cause nicotine addiction their sale to minors should be strictly banned. </w:t>
       </w:r>
       <w:r>
         <w:t xml:space="preserve">Antman further said by regulating e-cigarettes like conventional tobacco products AHA is taking precautions to protect younger generation of America from getting addicted to deadly tobacco products. </w:t>
@@ -463,18 +490,7 @@
         <w:t>American</w:t>
       </w:r>
       <w:r>
-        <w:t xml:space="preserve"> Heart Association has been</w:t>
-      </w:r>
-      <w:r>
-        <w:t xml:space="preserve"> aggressively fighting against the use of tobacco. By releasing the first policy statement on battery operated electronic cigarettes to some extent they have succeeded in restricting the </w:t>
-      </w:r>
-      <w:r>
-        <w:t>autonomous use</w:t>
-      </w:r>
-      <w:bookmarkStart w:id="0" w:name="_GoBack"/>
-      <w:bookmarkEnd w:id="0"/>
-      <w:r>
-        <w:t xml:space="preserve"> of e-cigarettes. After enough studies and after analyzing even the slightest facts and information on e-cigarettes a group of elite scientists, researchers and physicians together have compiled this statement. </w:t>
+        <w:t xml:space="preserve"> Heart Association is aggressively fighting against the use of tobacco. By releasing the first policy statement on battery operated electronic cigarettes to some extent they have succeeded in restricting the popularity of e-cigarettes. After enough studies and after analyzing even the slightest facts and information on e-cigarettes a group of elite scientists, researchers and physicians together have compiled this statement. </w:t>
       </w:r>
     </w:p>
     <w:p>
@@ -482,19 +498,10 @@
         <w:ind w:firstLine="720"/>
       </w:pPr>
       <w:r>
-        <w:t>A serious</w:t>
-      </w:r>
-      <w:r>
-        <w:t xml:space="preserve"> problem </w:t>
-      </w:r>
-      <w:r>
-        <w:t>discovered</w:t>
-      </w:r>
-      <w:r>
-        <w:t xml:space="preserve"> by this study was</w:t>
-      </w:r>
-      <w:r>
-        <w:t xml:space="preserve"> the utter</w:t>
+        <w:t>Major problem found out by this study was</w:t>
+      </w:r>
+      <w:r>
+        <w:t>,</w:t>
       </w:r>
       <w:r>
         <w:t xml:space="preserve"> lack of coordination between scientific</w:t>
@@ -544,61 +551,33 @@
         <w:t xml:space="preserve">Although researchers </w:t>
       </w:r>
       <w:r>
-        <w:t xml:space="preserve">continue conducting </w:t>
-      </w:r>
-      <w:r>
-        <w:t>studies</w:t>
-      </w:r>
-      <w:r>
-        <w:t>,</w:t>
-      </w:r>
-      <w:r>
-        <w:t xml:space="preserve"> </w:t>
+        <w:t>are,</w:t>
+      </w:r>
+      <w:r>
+        <w:t xml:space="preserve"> pursuing their studies </w:t>
       </w:r>
       <w:r>
         <w:t xml:space="preserve">the designs and additives in e-cigarettes keep on changing frequently </w:t>
       </w:r>
       <w:r>
-        <w:t>further complicating the matter</w:t>
-      </w:r>
-      <w:r>
-        <w:t xml:space="preserve">. </w:t>
-      </w:r>
-      <w:r>
-        <w:t xml:space="preserve">Through </w:t>
-      </w:r>
-      <w:r>
-        <w:t xml:space="preserve">new </w:t>
-      </w:r>
-      <w:r>
-        <w:t>policies</w:t>
-      </w:r>
-      <w:r>
-        <w:t>,</w:t>
-      </w:r>
-      <w:r>
-        <w:t xml:space="preserve"> it is encouraged</w:t>
-      </w:r>
-      <w:r>
-        <w:t xml:space="preserve"> that </w:t>
-      </w:r>
-      <w:r>
-        <w:t>firm</w:t>
-      </w:r>
-      <w:r>
-        <w:t xml:space="preserve"> guidelines and restrictions should be imposed on e-cigarettes</w:t>
-      </w:r>
-      <w:r>
-        <w:t xml:space="preserve">, as well as </w:t>
-      </w:r>
-      <w:r>
-        <w:t xml:space="preserve">its marketing </w:t>
-      </w:r>
-      <w:r>
-        <w:t>and sales initiatives to minors</w:t>
-      </w:r>
-      <w:r>
-        <w:t>.</w:t>
+        <w:t xml:space="preserve">causing disorientation of </w:t>
+      </w:r>
+      <w:r>
+        <w:t xml:space="preserve">such research. With new policy </w:t>
+      </w:r>
+      <w:r>
+        <w:t>statement,</w:t>
+      </w:r>
+      <w:r>
+        <w:t xml:space="preserve"> it is advocated that new but strong guidelines and restrictions should be imposed on e-cigarettes and </w:t>
+      </w:r>
+      <w:proofErr w:type="gramStart"/>
+      <w:r>
+        <w:t>its</w:t>
+      </w:r>
+      <w:proofErr w:type="gramEnd"/>
+      <w:r>
+        <w:t xml:space="preserve"> marketing as well sale to youth.</w:t>
       </w:r>
     </w:p>
     <w:p>
@@ -606,55 +585,7 @@
         <w:ind w:firstLine="720"/>
       </w:pPr>
       <w:r>
-        <w:t>As of now, most e-cigarettes contain liquid nicotine and flavors like bubblegum</w:t>
-      </w:r>
-      <w:r>
-        <w:t>, mint, caramel, chocolate, introduced recently, are capable of luring a much younger demographic</w:t>
-      </w:r>
-      <w:r>
-        <w:t xml:space="preserve">. </w:t>
-      </w:r>
-      <w:r>
-        <w:t xml:space="preserve">To </w:t>
-      </w:r>
-      <w:r>
-        <w:t>further</w:t>
-      </w:r>
-      <w:r>
-        <w:t xml:space="preserve"> appeal, </w:t>
-      </w:r>
-      <w:r>
-        <w:t xml:space="preserve">these </w:t>
-      </w:r>
-      <w:r>
-        <w:t>candy-</w:t>
-      </w:r>
-      <w:r>
-        <w:t xml:space="preserve">like </w:t>
-      </w:r>
-      <w:r>
-        <w:t>flavors alongside</w:t>
-      </w:r>
-      <w:r>
-        <w:t xml:space="preserve"> elegant packaging serve as the key</w:t>
-      </w:r>
-      <w:r>
-        <w:t xml:space="preserve"> marketing tool</w:t>
-      </w:r>
-      <w:r>
-        <w:t>s</w:t>
-      </w:r>
-      <w:r>
-        <w:t xml:space="preserve"> </w:t>
-      </w:r>
-      <w:r>
-        <w:t>for the e-cigarette movement</w:t>
-      </w:r>
-      <w:r>
-        <w:t xml:space="preserve">. </w:t>
-      </w:r>
-      <w:r>
-        <w:t>The greatest concern today is the advertising loophole e-cigarette companies have been capitalizing on irrespective of the combustible cigarette-advertising ban from 1971.</w:t>
+        <w:t xml:space="preserve">As of now, most e-cigarettes contain liquid nicotine and flavors like bubblegum, mint, caramel, chocolate etc., are introduced only to lure young crowd. To make them more impressive candy like and elegant packaging is used as best marketing tool for selling e-cigarettes. The worst thing is although broadcasting advertisements for combustible cigarettes are banned since 1971, e-cigarettes are heavily advertised making it easier for younger generation to understand about them. </w:t>
       </w:r>
     </w:p>
     <w:p>
@@ -707,27 +638,27 @@
         <w:t>survey,</w:t>
       </w:r>
       <w:r>
-        <w:t xml:space="preserve"> more than 1.78 million students in United States have already tried e-cigarettes</w:t>
-      </w:r>
-      <w:r>
-        <w:t>, and among this group,</w:t>
-      </w:r>
-      <w:r>
-        <w:t xml:space="preserve"> about 76.3 percent of students </w:t>
-      </w:r>
-      <w:r>
-        <w:t>had tried</w:t>
-      </w:r>
-      <w:r>
-        <w:t xml:space="preserve"> </w:t>
+        <w:t xml:space="preserve"> more than 1.78 million students in United States have already tried e-cigarettes and out of them about 76.3 percent of students </w:t>
+      </w:r>
+      <w:r>
+        <w:t>were</w:t>
+      </w:r>
+      <w:r>
+        <w:t xml:space="preserve"> smoking </w:t>
+      </w:r>
+      <w:r>
+        <w:t xml:space="preserve">even </w:t>
       </w:r>
       <w:r>
         <w:t xml:space="preserve">conventional combustible cigarettes. </w:t>
       </w:r>
+      <w:bookmarkStart w:id="0" w:name="_GoBack"/>
+      <w:bookmarkEnd w:id="0"/>
     </w:p>
     <w:p>
       <w:pPr>
-        <w:ind w:left="720" w:right="720"/>
+        <w:ind w:left="720" w:right="1440" w:firstLine="720"/>
+        <w:jc w:val="center"/>
         <w:rPr>
           <w:rFonts w:ascii="inherit" w:eastAsiaTheme="minorEastAsia" w:hAnsi="inherit" w:hint="eastAsia"/>
           <w:i/>
@@ -750,7 +681,20 @@
           <w:bdr w:val="none" w:sz="0" w:space="0" w:color="auto" w:frame="1"/>
           <w:lang w:bidi="ar-SA"/>
         </w:rPr>
-        <w:t>“Until now cigarette has been the major cause behind preventable deaths in US.”</w:t>
+        <w:t>Until now cigarette has been the major cause b</w:t>
+      </w:r>
+      <w:r>
+        <w:rPr>
+          <w:rFonts w:ascii="inherit" w:eastAsiaTheme="minorEastAsia" w:hAnsi="inherit"/>
+          <w:i/>
+          <w:iCs/>
+          <w:color w:val="808080"/>
+          <w:sz w:val="45"/>
+          <w:szCs w:val="45"/>
+          <w:bdr w:val="none" w:sz="0" w:space="0" w:color="auto" w:frame="1"/>
+          <w:lang w:bidi="ar-SA"/>
+        </w:rPr>
+        <w:t>ehind preventable deaths in US.</w:t>
       </w:r>
     </w:p>
     <w:p>
@@ -758,49 +702,11 @@
         <w:ind w:firstLine="720"/>
       </w:pPr>
       <w:r>
-        <w:t>Cigarettes have</w:t>
-      </w:r>
-      <w:r>
-        <w:t xml:space="preserve"> been </w:t>
-      </w:r>
-      <w:r>
-        <w:t xml:space="preserve">one of </w:t>
-      </w:r>
-      <w:r>
-        <w:t>the major cause</w:t>
-      </w:r>
-      <w:r>
-        <w:t>s behind preventable death</w:t>
-      </w:r>
-      <w:r>
-        <w:t xml:space="preserve"> in US. </w:t>
-      </w:r>
-      <w:r>
-        <w:t xml:space="preserve">Cigarette smoking kills </w:t>
-      </w:r>
-      <w:r>
-        <w:t>nearly</w:t>
-      </w:r>
-      <w:r>
-        <w:t xml:space="preserve"> 500,000 people every year,</w:t>
-      </w:r>
-      <w:r>
-        <w:t xml:space="preserve"> and a</w:t>
-      </w:r>
-      <w:r>
-        <w:t>round</w:t>
-      </w:r>
-      <w:r>
-        <w:t xml:space="preserve"> 16 million Americans </w:t>
-      </w:r>
-      <w:r>
-        <w:t>suffer</w:t>
-      </w:r>
-      <w:r>
-        <w:t xml:space="preserve"> from health ailments caused by tobacco smoking. </w:t>
-      </w:r>
-      <w:r>
-        <w:t>To put it in perspective, an estimated 20 million Americans (US) have died from a cigarette-smoking lifestyle over the past 50 years.</w:t>
+        <w:t xml:space="preserve">Until now cigarette has been the major cause behind preventable deaths in US. More than half million of Americans are killed by cigarette smoking every year and about 16 million Americans are </w:t>
+      </w:r>
+      <w:r>
+        <w:lastRenderedPageBreak/>
+        <w:t xml:space="preserve">suffering from health ailments caused by tobacco smoking. To put it correctly in last fifty decades more than 20 million American citizens have died due to tobacco addition. </w:t>
       </w:r>
     </w:p>
     <w:p>
@@ -811,7 +717,6 @@
         <w:t xml:space="preserve">Each of this death could have been prevented. This is the reason AHA and other similar health related organizations are advocating against use and sale of tobacco products. According to Antman </w:t>
       </w:r>
       <w:r>
-        <w:lastRenderedPageBreak/>
         <w:t>“</w:t>
       </w:r>
       <w:r>
@@ -857,7 +762,7 @@
   <w:abstractNum w:abstractNumId="0">
     <w:nsid w:val="FFFFFF1D"/>
     <w:multiLevelType w:val="multilevel"/>
-    <w:tmpl w:val="E2628C20"/>
+    <w:tmpl w:val="AF84C8DA"/>
     <w:lvl w:ilvl="0">
       <w:start w:val="1"/>
       <w:numFmt w:val="bullet"/>

</xml_diff>